<commit_message>
terminado P1 P2 P3
</commit_message>
<xml_diff>
--- a/Practica 2.docx
+++ b/Practica 2.docx
@@ -55,41 +55,26 @@
           <w:sz w:val="20"/>
           <w:szCs w:val="20"/>
         </w:rPr>
-        <w:t xml:space="preserve">1. Tome  una  imagen  cualquiera  de  las  utilizadas  en  la  práctica  anterior,  o  de  las  disponibles  en </w:t>
-      </w:r>
-      <w:proofErr w:type="spellStart"/>
+        <w:t xml:space="preserve">1. Tome  una  imagen  cualquiera  de  las  utilizadas  en  la  práctica  anterior,  o  de  las  disponibles  en PoliformaT. Muestre la imagen en una ventana empleando el script “Afin_image.py”. </w:t>
+      </w:r>
       <w:r>
         <w:rPr>
           <w:sz w:val="20"/>
           <w:szCs w:val="20"/>
         </w:rPr>
-        <w:t>PoliformaT</w:t>
-      </w:r>
-      <w:proofErr w:type="spellEnd"/>
+        <w:br/>
+        <w:t xml:space="preserve"> </w:t>
+      </w:r>
       <w:r>
         <w:rPr>
           <w:sz w:val="20"/>
           <w:szCs w:val="20"/>
         </w:rPr>
-        <w:t xml:space="preserve">. Muestre la imagen en una ventana empleando el script “Afin_image.py”. </w:t>
+        <w:br/>
       </w:r>
       <w:r>
         <w:rPr>
-          <w:sz w:val="20"/>
-          <w:szCs w:val="20"/>
-        </w:rPr>
-        <w:br/>
-        <w:t xml:space="preserve"> </w:t>
-      </w:r>
-      <w:r>
-        <w:rPr>
-          <w:sz w:val="20"/>
-          <w:szCs w:val="20"/>
-        </w:rPr>
-        <w:br/>
-      </w:r>
-      <w:r>
-        <w:rPr>
+          <w:noProof/>
           <w:sz w:val="20"/>
           <w:szCs w:val="20"/>
         </w:rPr>
@@ -109,7 +94,7 @@
                     <pic:cNvPicPr/>
                   </pic:nvPicPr>
                   <pic:blipFill>
-                    <a:blip r:embed="rId4"/>
+                    <a:blip r:embed="rId5"/>
                     <a:stretch>
                       <a:fillRect/>
                     </a:stretch>
@@ -173,21 +158,12 @@
         </w:rPr>
         <w:t xml:space="preserve"> </w:t>
       </w:r>
-      <w:proofErr w:type="spellStart"/>
       <w:r>
         <w:rPr>
           <w:sz w:val="20"/>
           <w:szCs w:val="20"/>
         </w:rPr>
-        <w:t>matplotlib.subplot</w:t>
-      </w:r>
-      <w:proofErr w:type="spellEnd"/>
-      <w:r>
-        <w:rPr>
-          <w:sz w:val="20"/>
-          <w:szCs w:val="20"/>
-        </w:rPr>
-        <w:t>.</w:t>
+        <w:t>matplotlib.subplot.</w:t>
       </w:r>
       <w:r>
         <w:rPr>
@@ -198,6 +174,7 @@
       </w:r>
       <w:r>
         <w:rPr>
+          <w:noProof/>
           <w:sz w:val="20"/>
           <w:szCs w:val="20"/>
         </w:rPr>
@@ -233,7 +210,7 @@
                     <pic:cNvPicPr/>
                   </pic:nvPicPr>
                   <pic:blipFill>
-                    <a:blip r:embed="rId5" cstate="print">
+                    <a:blip r:embed="rId6" cstate="print">
                       <a:extLst>
                         <a:ext uri="{28A0092B-C50C-407E-A947-70E740481C1C}">
                           <a14:useLocalDpi xmlns:a14="http://schemas.microsoft.com/office/drawing/2010/main" val="0"/>
@@ -265,6 +242,13 @@
           </wp:anchor>
         </w:drawing>
       </w:r>
+      <w:r>
+        <w:rPr>
+          <w:sz w:val="20"/>
+          <w:szCs w:val="20"/>
+        </w:rPr>
+        <w:t>-*</w:t>
+      </w:r>
     </w:p>
     <w:p>
       <w:pPr>
@@ -275,6 +259,7 @@
       </w:pPr>
       <w:r>
         <w:rPr>
+          <w:noProof/>
           <w:sz w:val="20"/>
           <w:szCs w:val="20"/>
         </w:rPr>
@@ -295,7 +280,7 @@
                     <pic:cNvPicPr/>
                   </pic:nvPicPr>
                   <pic:blipFill>
-                    <a:blip r:embed="rId6"/>
+                    <a:blip r:embed="rId7"/>
                     <a:stretch>
                       <a:fillRect/>
                     </a:stretch>
@@ -318,33 +303,376 @@
     </w:p>
     <w:p>
       <w:pPr>
+        <w:pStyle w:val="Ttulo1"/>
+      </w:pPr>
+      <w:r>
+        <w:br/>
+        <w:t xml:space="preserve"> </w:t>
+      </w:r>
+      <w:r>
+        <w:br/>
+      </w:r>
+      <w:r>
+        <w:t>Ejercicio 2</w:t>
+      </w:r>
+    </w:p>
+    <w:p>
+      <w:r>
+        <w:t xml:space="preserve">1. Utilice el script “checkerboard.py” para crear una imagen de un tablero de ajedrez (Checkerboard) de </w:t>
+      </w:r>
+      <w:r>
+        <w:br/>
+        <w:t xml:space="preserve">10x10 cuadrados de 20 pixeles de lado. Muéstrela en una imagen. </w:t>
+      </w:r>
+      <w:r>
+        <w:br/>
+        <w:t xml:space="preserve"> </w:t>
+      </w:r>
+      <w:r>
+        <w:br/>
+        <w:t xml:space="preserve">2. Cree  una  matriz  de  transformación  afín  T  para  una  traslación  simple  t=(tx,ty)=(100,50).    Cree  una </w:t>
+      </w:r>
+      <w:r>
+        <w:br/>
+        <w:t xml:space="preserve">segunda  matriz  de  transformación  R  para  una  rotación  de  ángulo  Theta=30  grados.  Aplique  las </w:t>
+      </w:r>
+      <w:r>
+        <w:br/>
+        <w:t>transformaciones indicadas a la imagen y muestre los resultados.</w:t>
+      </w:r>
+      <w:r>
+        <w:br/>
+      </w:r>
+    </w:p>
+    <w:p/>
+    <w:p>
+      <w:r>
+        <w:lastRenderedPageBreak/>
+        <w:drawing>
+          <wp:inline distT="0" distB="0" distL="0" distR="0" wp14:anchorId="4FCAAE68" wp14:editId="6C989E2C">
+            <wp:extent cx="5400040" cy="2102485"/>
+            <wp:effectExtent l="0" t="0" r="0" b="0"/>
+            <wp:docPr id="2125604595" name="Imagen 1" descr="Un dibujo en blanco y negro&#10;&#10;El contenido generado por IA puede ser incorrecto."/>
+            <wp:cNvGraphicFramePr>
+              <a:graphicFrameLocks xmlns:a="http://schemas.openxmlformats.org/drawingml/2006/main" noChangeAspect="1"/>
+            </wp:cNvGraphicFramePr>
+            <a:graphic xmlns:a="http://schemas.openxmlformats.org/drawingml/2006/main">
+              <a:graphicData uri="http://schemas.openxmlformats.org/drawingml/2006/picture">
+                <pic:pic xmlns:pic="http://schemas.openxmlformats.org/drawingml/2006/picture">
+                  <pic:nvPicPr>
+                    <pic:cNvPr id="2125604595" name="Imagen 1" descr="Un dibujo en blanco y negro&#10;&#10;El contenido generado por IA puede ser incorrecto."/>
+                    <pic:cNvPicPr/>
+                  </pic:nvPicPr>
+                  <pic:blipFill>
+                    <a:blip r:embed="rId8"/>
+                    <a:stretch>
+                      <a:fillRect/>
+                    </a:stretch>
+                  </pic:blipFill>
+                  <pic:spPr>
+                    <a:xfrm>
+                      <a:off x="0" y="0"/>
+                      <a:ext cx="5400040" cy="2102485"/>
+                    </a:xfrm>
+                    <a:prstGeom prst="rect">
+                      <a:avLst/>
+                    </a:prstGeom>
+                  </pic:spPr>
+                </pic:pic>
+              </a:graphicData>
+            </a:graphic>
+          </wp:inline>
+        </w:drawing>
+      </w:r>
+    </w:p>
+    <w:p/>
+    <w:p>
+      <w:r>
+        <w:t xml:space="preserve">1. Escriba el script anterior en un archivo “RotacionPuntos.py” </w:t>
+      </w:r>
+      <w:r>
+        <w:br/>
+        <w:t xml:space="preserve"> </w:t>
+      </w:r>
+      <w:r>
+        <w:br/>
+        <w:t xml:space="preserve">2. Cambie la matriz de transformación afín T para que produzca una traslación simple t=(tx, ty)=(-3, 3).  </w:t>
+      </w:r>
+      <w:r>
+        <w:br/>
+        <w:t xml:space="preserve">Cree una segunda matriz de transformación R para una rotación de ángulo Theta=30 grados. Aplique </w:t>
+      </w:r>
+      <w:r>
+        <w:br/>
+        <w:t xml:space="preserve">las transformaciones indicadas a los puntos y muestre los resultados, que deben ser como la siguiente </w:t>
+      </w:r>
+      <w:r>
+        <w:br/>
+        <w:t>figura:</w:t>
+      </w:r>
+      <w:r>
+        <w:br/>
+      </w:r>
+    </w:p>
+    <w:p>
+      <w:r>
+        <w:drawing>
+          <wp:inline distT="0" distB="0" distL="0" distR="0" wp14:anchorId="022136D3" wp14:editId="38CF3A84">
+            <wp:extent cx="5400040" cy="1813560"/>
+            <wp:effectExtent l="0" t="0" r="0" b="0"/>
+            <wp:docPr id="1024997428" name="Imagen 1" descr="Gráfico, Gráfico de líneas&#10;&#10;El contenido generado por IA puede ser incorrecto."/>
+            <wp:cNvGraphicFramePr>
+              <a:graphicFrameLocks xmlns:a="http://schemas.openxmlformats.org/drawingml/2006/main" noChangeAspect="1"/>
+            </wp:cNvGraphicFramePr>
+            <a:graphic xmlns:a="http://schemas.openxmlformats.org/drawingml/2006/main">
+              <a:graphicData uri="http://schemas.openxmlformats.org/drawingml/2006/picture">
+                <pic:pic xmlns:pic="http://schemas.openxmlformats.org/drawingml/2006/picture">
+                  <pic:nvPicPr>
+                    <pic:cNvPr id="1024997428" name="Imagen 1" descr="Gráfico, Gráfico de líneas&#10;&#10;El contenido generado por IA puede ser incorrecto."/>
+                    <pic:cNvPicPr/>
+                  </pic:nvPicPr>
+                  <pic:blipFill>
+                    <a:blip r:embed="rId9"/>
+                    <a:stretch>
+                      <a:fillRect/>
+                    </a:stretch>
+                  </pic:blipFill>
+                  <pic:spPr>
+                    <a:xfrm>
+                      <a:off x="0" y="0"/>
+                      <a:ext cx="5400040" cy="1813560"/>
+                    </a:xfrm>
+                    <a:prstGeom prst="rect">
+                      <a:avLst/>
+                    </a:prstGeom>
+                  </pic:spPr>
+                </pic:pic>
+              </a:graphicData>
+            </a:graphic>
+          </wp:inline>
+        </w:drawing>
+      </w:r>
+    </w:p>
+    <w:p>
+      <w:r>
+        <w:t xml:space="preserve">1. Cree un archivo “VisualizaOpenCV.py” y escriba el script anterior, añadiendo las instrucciones indicadas. </w:t>
+      </w:r>
+      <w:r>
+        <w:br/>
+        <w:t xml:space="preserve">Compruebe si se visualizan bien las imágenes con Matplotlib. ¿Qué problema se plantea? </w:t>
+      </w:r>
+      <w:r>
+        <w:br/>
+        <w:t xml:space="preserve"> </w:t>
+      </w:r>
+      <w:r>
+        <w:br/>
+        <w:t xml:space="preserve"> </w:t>
+      </w:r>
+      <w:r>
+        <w:br/>
+        <w:t xml:space="preserve">Pista: Las imágenes en  OpenCV tienen  el formato ‘BGR’, mientras que Matplotlib utiliza el formato ‘RGB’. </w:t>
+      </w:r>
+      <w:r>
+        <w:br/>
+        <w:t>Busque en OpenCV una función para hacer esa conversión antes de visualizar.</w:t>
+      </w:r>
+      <w:r>
+        <w:br/>
+      </w:r>
+    </w:p>
+    <w:p>
+      <w:r>
+        <w:lastRenderedPageBreak/>
+        <w:drawing>
+          <wp:inline distT="0" distB="0" distL="0" distR="0" wp14:anchorId="5871EFC7" wp14:editId="407DC25C">
+            <wp:extent cx="5400040" cy="1303020"/>
+            <wp:effectExtent l="0" t="0" r="0" b="0"/>
+            <wp:docPr id="987097419" name="Imagen 1" descr="Interfaz de usuario gráfica, Sitio web, PowerPoint&#10;&#10;El contenido generado por IA puede ser incorrecto."/>
+            <wp:cNvGraphicFramePr>
+              <a:graphicFrameLocks xmlns:a="http://schemas.openxmlformats.org/drawingml/2006/main" noChangeAspect="1"/>
+            </wp:cNvGraphicFramePr>
+            <a:graphic xmlns:a="http://schemas.openxmlformats.org/drawingml/2006/main">
+              <a:graphicData uri="http://schemas.openxmlformats.org/drawingml/2006/picture">
+                <pic:pic xmlns:pic="http://schemas.openxmlformats.org/drawingml/2006/picture">
+                  <pic:nvPicPr>
+                    <pic:cNvPr id="987097419" name="Imagen 1" descr="Interfaz de usuario gráfica, Sitio web, PowerPoint&#10;&#10;El contenido generado por IA puede ser incorrecto."/>
+                    <pic:cNvPicPr/>
+                  </pic:nvPicPr>
+                  <pic:blipFill>
+                    <a:blip r:embed="rId10"/>
+                    <a:stretch>
+                      <a:fillRect/>
+                    </a:stretch>
+                  </pic:blipFill>
+                  <pic:spPr>
+                    <a:xfrm>
+                      <a:off x="0" y="0"/>
+                      <a:ext cx="5400040" cy="1303020"/>
+                    </a:xfrm>
+                    <a:prstGeom prst="rect">
+                      <a:avLst/>
+                    </a:prstGeom>
+                  </pic:spPr>
+                </pic:pic>
+              </a:graphicData>
+            </a:graphic>
+          </wp:inline>
+        </w:drawing>
+      </w:r>
+    </w:p>
+    <w:p/>
+    <w:p>
+      <w:pPr>
+        <w:pStyle w:val="Prrafodelista"/>
+        <w:numPr>
+          <w:ilvl w:val="0"/>
+          <w:numId w:val="1"/>
+        </w:numPr>
+      </w:pPr>
+      <w:r>
+        <w:t xml:space="preserve">Tomar una imagen RGB y muestre los tres componentes R (rojo), G (verde) y B (azul) como imágenes de </w:t>
+      </w:r>
+      <w:r>
+        <w:br/>
+        <w:t xml:space="preserve">gris por separado. Pruébelo con la imagen ‘AloeVera.jpg’. </w:t>
+      </w:r>
+      <w:r>
+        <w:br/>
+        <w:t xml:space="preserve">2. Transforme la misma imagen a HSV y muestre los tres componentes H (hue), S (Saturation)  y V (Value) </w:t>
+      </w:r>
+      <w:r>
+        <w:br/>
+        <w:t xml:space="preserve">como imágenes en gris por separado. </w:t>
+      </w:r>
+      <w:r>
+        <w:br/>
+        <w:t>3. Ídem que lo anterior, pero a espacio Lab.</w:t>
+      </w:r>
+      <w:r>
+        <w:br/>
+      </w:r>
+      <w:r>
+        <w:drawing>
+          <wp:inline distT="0" distB="0" distL="0" distR="0" wp14:anchorId="22BAD765" wp14:editId="72BACD9D">
+            <wp:extent cx="5400040" cy="1477645"/>
+            <wp:effectExtent l="0" t="0" r="0" b="8255"/>
+            <wp:docPr id="1946571031" name="Imagen 1" descr="Imagen que contiene planta, foto, árbol, hombre&#10;&#10;El contenido generado por IA puede ser incorrecto."/>
+            <wp:cNvGraphicFramePr>
+              <a:graphicFrameLocks xmlns:a="http://schemas.openxmlformats.org/drawingml/2006/main" noChangeAspect="1"/>
+            </wp:cNvGraphicFramePr>
+            <a:graphic xmlns:a="http://schemas.openxmlformats.org/drawingml/2006/main">
+              <a:graphicData uri="http://schemas.openxmlformats.org/drawingml/2006/picture">
+                <pic:pic xmlns:pic="http://schemas.openxmlformats.org/drawingml/2006/picture">
+                  <pic:nvPicPr>
+                    <pic:cNvPr id="1946571031" name="Imagen 1" descr="Imagen que contiene planta, foto, árbol, hombre&#10;&#10;El contenido generado por IA puede ser incorrecto."/>
+                    <pic:cNvPicPr/>
+                  </pic:nvPicPr>
+                  <pic:blipFill>
+                    <a:blip r:embed="rId11"/>
+                    <a:stretch>
+                      <a:fillRect/>
+                    </a:stretch>
+                  </pic:blipFill>
+                  <pic:spPr>
+                    <a:xfrm>
+                      <a:off x="0" y="0"/>
+                      <a:ext cx="5400040" cy="1477645"/>
+                    </a:xfrm>
+                    <a:prstGeom prst="rect">
+                      <a:avLst/>
+                    </a:prstGeom>
+                  </pic:spPr>
+                </pic:pic>
+              </a:graphicData>
+            </a:graphic>
+          </wp:inline>
+        </w:drawing>
+      </w:r>
+      <w:r>
+        <w:br/>
+      </w:r>
+      <w:r>
+        <w:drawing>
+          <wp:inline distT="0" distB="0" distL="0" distR="0" wp14:anchorId="6DCA4413" wp14:editId="2EC6CD7C">
+            <wp:extent cx="5400040" cy="1503045"/>
+            <wp:effectExtent l="0" t="0" r="0" b="1905"/>
+            <wp:docPr id="327224263" name="Imagen 1" descr="Imagen en blanco y negro&#10;&#10;El contenido generado por IA puede ser incorrecto."/>
+            <wp:cNvGraphicFramePr>
+              <a:graphicFrameLocks xmlns:a="http://schemas.openxmlformats.org/drawingml/2006/main" noChangeAspect="1"/>
+            </wp:cNvGraphicFramePr>
+            <a:graphic xmlns:a="http://schemas.openxmlformats.org/drawingml/2006/main">
+              <a:graphicData uri="http://schemas.openxmlformats.org/drawingml/2006/picture">
+                <pic:pic xmlns:pic="http://schemas.openxmlformats.org/drawingml/2006/picture">
+                  <pic:nvPicPr>
+                    <pic:cNvPr id="327224263" name="Imagen 1" descr="Imagen en blanco y negro&#10;&#10;El contenido generado por IA puede ser incorrecto."/>
+                    <pic:cNvPicPr/>
+                  </pic:nvPicPr>
+                  <pic:blipFill>
+                    <a:blip r:embed="rId12"/>
+                    <a:stretch>
+                      <a:fillRect/>
+                    </a:stretch>
+                  </pic:blipFill>
+                  <pic:spPr>
+                    <a:xfrm>
+                      <a:off x="0" y="0"/>
+                      <a:ext cx="5400040" cy="1503045"/>
+                    </a:xfrm>
+                    <a:prstGeom prst="rect">
+                      <a:avLst/>
+                    </a:prstGeom>
+                  </pic:spPr>
+                </pic:pic>
+              </a:graphicData>
+            </a:graphic>
+          </wp:inline>
+        </w:drawing>
+      </w:r>
+    </w:p>
+    <w:p>
+      <w:pPr>
+        <w:pStyle w:val="Prrafodelista"/>
         <w:rPr>
-          <w:sz w:val="20"/>
-          <w:szCs w:val="20"/>
+          <w:u w:val="single"/>
         </w:rPr>
       </w:pPr>
       <w:r>
-        <w:rPr>
-          <w:sz w:val="20"/>
-          <w:szCs w:val="20"/>
-        </w:rPr>
-        <w:br/>
-        <w:t xml:space="preserve"> </w:t>
-      </w:r>
-      <w:r>
-        <w:rPr>
-          <w:sz w:val="20"/>
-          <w:szCs w:val="20"/>
-        </w:rPr>
-        <w:br/>
-        <w:t>3. Cambien  la  matriz  T  para  introducir  un  desplazamiento  y  un  escalado.  Varíe  esos  parámetros  y compruebe el resultado</w:t>
-      </w:r>
-      <w:r>
-        <w:rPr>
-          <w:sz w:val="20"/>
-          <w:szCs w:val="20"/>
-        </w:rPr>
-        <w:t>.</w:t>
+        <w:drawing>
+          <wp:inline distT="0" distB="0" distL="0" distR="0" wp14:anchorId="428690B5" wp14:editId="0BFFE79D">
+            <wp:extent cx="5400040" cy="1412875"/>
+            <wp:effectExtent l="0" t="0" r="0" b="0"/>
+            <wp:docPr id="101682086" name="Imagen 1" descr="Imagen en blanco y negro&#10;&#10;El contenido generado por IA puede ser incorrecto."/>
+            <wp:cNvGraphicFramePr>
+              <a:graphicFrameLocks xmlns:a="http://schemas.openxmlformats.org/drawingml/2006/main" noChangeAspect="1"/>
+            </wp:cNvGraphicFramePr>
+            <a:graphic xmlns:a="http://schemas.openxmlformats.org/drawingml/2006/main">
+              <a:graphicData uri="http://schemas.openxmlformats.org/drawingml/2006/picture">
+                <pic:pic xmlns:pic="http://schemas.openxmlformats.org/drawingml/2006/picture">
+                  <pic:nvPicPr>
+                    <pic:cNvPr id="101682086" name="Imagen 1" descr="Imagen en blanco y negro&#10;&#10;El contenido generado por IA puede ser incorrecto."/>
+                    <pic:cNvPicPr/>
+                  </pic:nvPicPr>
+                  <pic:blipFill>
+                    <a:blip r:embed="rId13"/>
+                    <a:stretch>
+                      <a:fillRect/>
+                    </a:stretch>
+                  </pic:blipFill>
+                  <pic:spPr>
+                    <a:xfrm>
+                      <a:off x="0" y="0"/>
+                      <a:ext cx="5400040" cy="1412875"/>
+                    </a:xfrm>
+                    <a:prstGeom prst="rect">
+                      <a:avLst/>
+                    </a:prstGeom>
+                  </pic:spPr>
+                </pic:pic>
+              </a:graphicData>
+            </a:graphic>
+          </wp:inline>
+        </w:drawing>
       </w:r>
     </w:p>
     <w:sectPr>
@@ -355,6 +683,103 @@
     </w:sectPr>
   </w:body>
 </w:document>
+</file>
+
+<file path=word/numbering.xml><?xml version="1.0" encoding="utf-8"?>
+<w:numbering xmlns:wpc="http://schemas.microsoft.com/office/word/2010/wordprocessingCanvas" xmlns:cx="http://schemas.microsoft.com/office/drawing/2014/chartex" xmlns:cx1="http://schemas.microsoft.com/office/drawing/2015/9/8/chartex" xmlns:cx2="http://schemas.microsoft.com/office/drawing/2015/10/21/chartex" xmlns:cx3="http://schemas.microsoft.com/office/drawing/2016/5/9/chartex" xmlns:cx4="http://schemas.microsoft.com/office/drawing/2016/5/10/chartex" xmlns:cx5="http://schemas.microsoft.com/office/drawing/2016/5/11/chartex" xmlns:cx6="http://schemas.microsoft.com/office/drawing/2016/5/12/chartex" xmlns:cx7="http://schemas.microsoft.com/office/drawing/2016/5/13/chartex" xmlns:cx8="http://schemas.microsoft.com/office/drawing/2016/5/14/chartex" xmlns:mc="http://schemas.openxmlformats.org/markup-compatibility/2006" xmlns:aink="http://schemas.microsoft.com/office/drawing/2016/ink" xmlns:am3d="http://schemas.microsoft.com/office/drawing/2017/model3d" xmlns:o="urn:schemas-microsoft-com:office:office" xmlns:oel="http://schemas.microsoft.com/office/2019/extlst" xmlns:r="http://schemas.openxmlformats.org/officeDocument/2006/relationships" xmlns:m="http://schemas.openxmlformats.org/officeDocument/2006/math" xmlns:v="urn:schemas-microsoft-com:vml" xmlns:wp14="http://schemas.microsoft.com/office/word/2010/wordprocessingDrawing" xmlns:wp="http://schemas.openxmlformats.org/drawingml/2006/wordprocessingDrawing" xmlns:w10="urn:schemas-microsoft-com:office:word" xmlns:w="http://schemas.openxmlformats.org/wordprocessingml/2006/main" xmlns:w14="http://schemas.microsoft.com/office/word/2010/wordml" xmlns:w15="http://schemas.microsoft.com/office/word/2012/wordml" xmlns:w16cex="http://schemas.microsoft.com/office/word/2018/wordml/cex" xmlns:w16cid="http://schemas.microsoft.com/office/word/2016/wordml/cid" xmlns:w16="http://schemas.microsoft.com/office/word/2018/wordml" xmlns:w16du="http://schemas.microsoft.com/office/word/2023/wordml/word16du" xmlns:w16sdtdh="http://schemas.microsoft.com/office/word/2020/wordml/sdtdatahash" xmlns:w16sdtfl="http://schemas.microsoft.com/office/word/2024/wordml/sdtformatlock" xmlns:w16se="http://schemas.microsoft.com/office/word/2015/wordml/symex" xmlns:wpg="http://schemas.microsoft.com/office/word/2010/wordprocessingGroup" xmlns:wpi="http://schemas.microsoft.com/office/word/2010/wordprocessingInk" xmlns:wne="http://schemas.microsoft.com/office/word/2006/wordml" xmlns:wps="http://schemas.microsoft.com/office/word/2010/wordprocessingShape" mc:Ignorable="w14 w15 w16se w16cid w16 w16cex w16sdtdh w16sdtfl w16du wp14">
+  <w:abstractNum w:abstractNumId="0" w15:restartNumberingAfterBreak="0">
+    <w:nsid w:val="41760494"/>
+    <w:multiLevelType w:val="hybridMultilevel"/>
+    <w:tmpl w:val="101E8A94"/>
+    <w:lvl w:ilvl="0" w:tplc="0C0A000F">
+      <w:start w:val="1"/>
+      <w:numFmt w:val="decimal"/>
+      <w:lvlText w:val="%1."/>
+      <w:lvlJc w:val="left"/>
+      <w:pPr>
+        <w:ind w:left="720" w:hanging="360"/>
+      </w:pPr>
+      <w:rPr>
+        <w:rFonts w:hint="default"/>
+      </w:rPr>
+    </w:lvl>
+    <w:lvl w:ilvl="1" w:tplc="0C0A0019" w:tentative="1">
+      <w:start w:val="1"/>
+      <w:numFmt w:val="lowerLetter"/>
+      <w:lvlText w:val="%2."/>
+      <w:lvlJc w:val="left"/>
+      <w:pPr>
+        <w:ind w:left="1440" w:hanging="360"/>
+      </w:pPr>
+    </w:lvl>
+    <w:lvl w:ilvl="2" w:tplc="0C0A001B" w:tentative="1">
+      <w:start w:val="1"/>
+      <w:numFmt w:val="lowerRoman"/>
+      <w:lvlText w:val="%3."/>
+      <w:lvlJc w:val="right"/>
+      <w:pPr>
+        <w:ind w:left="2160" w:hanging="180"/>
+      </w:pPr>
+    </w:lvl>
+    <w:lvl w:ilvl="3" w:tplc="0C0A000F" w:tentative="1">
+      <w:start w:val="1"/>
+      <w:numFmt w:val="decimal"/>
+      <w:lvlText w:val="%4."/>
+      <w:lvlJc w:val="left"/>
+      <w:pPr>
+        <w:ind w:left="2880" w:hanging="360"/>
+      </w:pPr>
+    </w:lvl>
+    <w:lvl w:ilvl="4" w:tplc="0C0A0019" w:tentative="1">
+      <w:start w:val="1"/>
+      <w:numFmt w:val="lowerLetter"/>
+      <w:lvlText w:val="%5."/>
+      <w:lvlJc w:val="left"/>
+      <w:pPr>
+        <w:ind w:left="3600" w:hanging="360"/>
+      </w:pPr>
+    </w:lvl>
+    <w:lvl w:ilvl="5" w:tplc="0C0A001B" w:tentative="1">
+      <w:start w:val="1"/>
+      <w:numFmt w:val="lowerRoman"/>
+      <w:lvlText w:val="%6."/>
+      <w:lvlJc w:val="right"/>
+      <w:pPr>
+        <w:ind w:left="4320" w:hanging="180"/>
+      </w:pPr>
+    </w:lvl>
+    <w:lvl w:ilvl="6" w:tplc="0C0A000F" w:tentative="1">
+      <w:start w:val="1"/>
+      <w:numFmt w:val="decimal"/>
+      <w:lvlText w:val="%7."/>
+      <w:lvlJc w:val="left"/>
+      <w:pPr>
+        <w:ind w:left="5040" w:hanging="360"/>
+      </w:pPr>
+    </w:lvl>
+    <w:lvl w:ilvl="7" w:tplc="0C0A0019" w:tentative="1">
+      <w:start w:val="1"/>
+      <w:numFmt w:val="lowerLetter"/>
+      <w:lvlText w:val="%8."/>
+      <w:lvlJc w:val="left"/>
+      <w:pPr>
+        <w:ind w:left="5760" w:hanging="360"/>
+      </w:pPr>
+    </w:lvl>
+    <w:lvl w:ilvl="8" w:tplc="0C0A001B" w:tentative="1">
+      <w:start w:val="1"/>
+      <w:numFmt w:val="lowerRoman"/>
+      <w:lvlText w:val="%9."/>
+      <w:lvlJc w:val="right"/>
+      <w:pPr>
+        <w:ind w:left="6480" w:hanging="180"/>
+      </w:pPr>
+    </w:lvl>
+  </w:abstractNum>
+  <w:num w:numId="1" w16cid:durableId="1571499797">
+    <w:abstractNumId w:val="0"/>
+  </w:num>
+</w:numbering>
 </file>
 
 <file path=word/styles.xml><?xml version="1.0" encoding="utf-8"?>

</xml_diff>